<commit_message>
minor changes to finalized file
</commit_message>
<xml_diff>
--- a/finished product.docx
+++ b/finished product.docx
@@ -3204,18 +3204,7 @@
           <w:szCs w:val="24"/>
           <w:u w:val="single"/>
         </w:rPr>
-        <w:t>Job description</w:t>
-      </w:r>
-      <w:r>
-        <w:rPr>
-          <w:rFonts w:ascii="Times New Roman" w:hAnsi="Times New Roman" w:cs="Times New Roman"/>
-          <w:bCs/>
-          <w:color w:val="FF0000"/>
-          <w:sz w:val="24"/>
-          <w:szCs w:val="24"/>
-          <w:u w:val="single"/>
-        </w:rPr>
-        <w:t xml:space="preserve">: </w:t>
+        <w:t xml:space="preserve">Job description: </w:t>
       </w:r>
     </w:p>
     <w:p>
@@ -4809,8 +4798,10 @@
           <w:sz w:val="24"/>
           <w:szCs w:val="24"/>
         </w:rPr>
-        <w:t>Written by Gia Thanh Nguyen</w:t>
-      </w:r>
+        <w:t>Written by Nguyen Gia Thanh</w:t>
+      </w:r>
+      <w:bookmarkStart w:id="0" w:name="_GoBack"/>
+      <w:bookmarkEnd w:id="0"/>
     </w:p>
     <w:p>
       <w:pPr>
@@ -5746,7 +5737,7 @@
           <w:sz w:val="24"/>
           <w:szCs w:val="24"/>
         </w:rPr>
-        <w:t xml:space="preserve">Written by Bach </w:t>
+        <w:t xml:space="preserve">Written by Doan </w:t>
       </w:r>
       <w:proofErr w:type="spellStart"/>
       <w:r>
@@ -5764,7 +5755,7 @@
           <w:sz w:val="24"/>
           <w:szCs w:val="24"/>
         </w:rPr>
-        <w:t xml:space="preserve"> Doan</w:t>
+        <w:t xml:space="preserve"> Bach</w:t>
       </w:r>
     </w:p>
     <w:p>
@@ -9636,7 +9627,17 @@
           <w:szCs w:val="28"/>
           <w:u w:val="single"/>
         </w:rPr>
-        <w:t xml:space="preserve">Feedback from Gia Thanh Nguyen: </w:t>
+        <w:t>Feedback from Nguyen Gia Thanh</w:t>
+      </w:r>
+      <w:r>
+        <w:rPr>
+          <w:rFonts w:ascii="Times New Roman" w:hAnsi="Times New Roman" w:cs="Times New Roman"/>
+          <w:b/>
+          <w:sz w:val="28"/>
+          <w:szCs w:val="28"/>
+          <w:u w:val="single"/>
+        </w:rPr>
+        <w:t xml:space="preserve">: </w:t>
       </w:r>
     </w:p>
     <w:p>
@@ -9817,7 +9818,7 @@
           <w:szCs w:val="28"/>
           <w:u w:val="single"/>
         </w:rPr>
-        <w:t xml:space="preserve">Feedback from Bach </w:t>
+        <w:t xml:space="preserve">Feedback from Doan </w:t>
       </w:r>
       <w:proofErr w:type="spellStart"/>
       <w:r>
@@ -9839,7 +9840,17 @@
           <w:szCs w:val="28"/>
           <w:u w:val="single"/>
         </w:rPr>
-        <w:t xml:space="preserve"> Doan:</w:t>
+        <w:t xml:space="preserve"> Bach</w:t>
+      </w:r>
+      <w:r>
+        <w:rPr>
+          <w:rFonts w:ascii="Times New Roman" w:hAnsi="Times New Roman" w:cs="Times New Roman"/>
+          <w:b/>
+          <w:sz w:val="28"/>
+          <w:szCs w:val="28"/>
+          <w:u w:val="single"/>
+        </w:rPr>
+        <w:t>:</w:t>
       </w:r>
     </w:p>
     <w:p>
@@ -10618,7 +10629,6 @@
           <w:szCs w:val="24"/>
         </w:rPr>
       </w:pPr>
-      <w:bookmarkStart w:id="0" w:name="_GoBack"/>
       <w:r>
         <w:rPr>
           <w:rFonts w:ascii="Times New Roman" w:hAnsi="Times New Roman" w:cs="Times New Roman"/>
@@ -10634,16 +10644,7 @@
           <w:sz w:val="24"/>
           <w:szCs w:val="24"/>
         </w:rPr>
-        <w:t xml:space="preserve"> </w:t>
-      </w:r>
-      <w:bookmarkEnd w:id="0"/>
-      <w:r>
-        <w:rPr>
-          <w:rFonts w:ascii="Times New Roman" w:hAnsi="Times New Roman" w:cs="Times New Roman"/>
-          <w:sz w:val="24"/>
-          <w:szCs w:val="24"/>
-        </w:rPr>
-        <w:t>I would say I did a well enough job to deliver what I’m assigned to do in the group project, although I’m not as strict to myself on deadlines as the others, I tend to cramp a lot of the work to the very last day but I always try my best to make it before it’s too late.</w:t>
+        <w:t xml:space="preserve"> I would say I did a well enough job to deliver what I’m assigned to do in the group project, although I’m not as strict to myself on deadlines as the others, I tend to cramp a lot of the work to the very last day but I always try my best to make it before it’s too late.</w:t>
       </w:r>
     </w:p>
     <w:p>

</xml_diff>

<commit_message>
using 1.5 line spacing, Times New Roman font size 12 is recommended
</commit_message>
<xml_diff>
--- a/finished product.docx
+++ b/finished product.docx
@@ -3204,7 +3204,18 @@
           <w:szCs w:val="24"/>
           <w:u w:val="single"/>
         </w:rPr>
-        <w:t xml:space="preserve">Job description: </w:t>
+        <w:t>Job description</w:t>
+      </w:r>
+      <w:r>
+        <w:rPr>
+          <w:rFonts w:ascii="Times New Roman" w:hAnsi="Times New Roman" w:cs="Times New Roman"/>
+          <w:bCs/>
+          <w:color w:val="FF0000"/>
+          <w:sz w:val="24"/>
+          <w:szCs w:val="24"/>
+          <w:u w:val="single"/>
+        </w:rPr>
+        <w:t xml:space="preserve">: </w:t>
       </w:r>
     </w:p>
     <w:p>
@@ -4798,10 +4809,8 @@
           <w:sz w:val="24"/>
           <w:szCs w:val="24"/>
         </w:rPr>
-        <w:t>Written by Nguyen Gia Thanh</w:t>
-      </w:r>
-      <w:bookmarkStart w:id="0" w:name="_GoBack"/>
-      <w:bookmarkEnd w:id="0"/>
+        <w:t>Written by Gia Thanh Nguyen</w:t>
+      </w:r>
     </w:p>
     <w:p>
       <w:pPr>
@@ -5737,7 +5746,7 @@
           <w:sz w:val="24"/>
           <w:szCs w:val="24"/>
         </w:rPr>
-        <w:t xml:space="preserve">Written by Doan </w:t>
+        <w:t xml:space="preserve">Written by Bach </w:t>
       </w:r>
       <w:proofErr w:type="spellStart"/>
       <w:r>
@@ -5755,7 +5764,7 @@
           <w:sz w:val="24"/>
           <w:szCs w:val="24"/>
         </w:rPr>
-        <w:t xml:space="preserve"> Bach</w:t>
+        <w:t xml:space="preserve"> Doan</w:t>
       </w:r>
     </w:p>
     <w:p>
@@ -9627,17 +9636,7 @@
           <w:szCs w:val="28"/>
           <w:u w:val="single"/>
         </w:rPr>
-        <w:t>Feedback from Nguyen Gia Thanh</w:t>
-      </w:r>
-      <w:r>
-        <w:rPr>
-          <w:rFonts w:ascii="Times New Roman" w:hAnsi="Times New Roman" w:cs="Times New Roman"/>
-          <w:b/>
-          <w:sz w:val="28"/>
-          <w:szCs w:val="28"/>
-          <w:u w:val="single"/>
-        </w:rPr>
-        <w:t xml:space="preserve">: </w:t>
+        <w:t xml:space="preserve">Feedback from Gia Thanh Nguyen: </w:t>
       </w:r>
     </w:p>
     <w:p>
@@ -9818,7 +9817,7 @@
           <w:szCs w:val="28"/>
           <w:u w:val="single"/>
         </w:rPr>
-        <w:t xml:space="preserve">Feedback from Doan </w:t>
+        <w:t xml:space="preserve">Feedback from Bach </w:t>
       </w:r>
       <w:proofErr w:type="spellStart"/>
       <w:r>
@@ -9840,17 +9839,7 @@
           <w:szCs w:val="28"/>
           <w:u w:val="single"/>
         </w:rPr>
-        <w:t xml:space="preserve"> Bach</w:t>
-      </w:r>
-      <w:r>
-        <w:rPr>
-          <w:rFonts w:ascii="Times New Roman" w:hAnsi="Times New Roman" w:cs="Times New Roman"/>
-          <w:b/>
-          <w:sz w:val="28"/>
-          <w:szCs w:val="28"/>
-          <w:u w:val="single"/>
-        </w:rPr>
-        <w:t>:</w:t>
+        <w:t xml:space="preserve"> Doan:</w:t>
       </w:r>
     </w:p>
     <w:p>
@@ -10629,6 +10618,7 @@
           <w:szCs w:val="24"/>
         </w:rPr>
       </w:pPr>
+      <w:bookmarkStart w:id="0" w:name="_GoBack"/>
       <w:r>
         <w:rPr>
           <w:rFonts w:ascii="Times New Roman" w:hAnsi="Times New Roman" w:cs="Times New Roman"/>
@@ -10644,7 +10634,16 @@
           <w:sz w:val="24"/>
           <w:szCs w:val="24"/>
         </w:rPr>
-        <w:t xml:space="preserve"> I would say I did a well enough job to deliver what I’m assigned to do in the group project, although I’m not as strict to myself on deadlines as the others, I tend to cramp a lot of the work to the very last day but I always try my best to make it before it’s too late.</w:t>
+        <w:t xml:space="preserve"> </w:t>
+      </w:r>
+      <w:bookmarkEnd w:id="0"/>
+      <w:r>
+        <w:rPr>
+          <w:rFonts w:ascii="Times New Roman" w:hAnsi="Times New Roman" w:cs="Times New Roman"/>
+          <w:sz w:val="24"/>
+          <w:szCs w:val="24"/>
+        </w:rPr>
+        <w:t>I would say I did a well enough job to deliver what I’m assigned to do in the group project, although I’m not as strict to myself on deadlines as the others, I tend to cramp a lot of the work to the very last day but I always try my best to make it before it’s too late.</w:t>
       </w:r>
     </w:p>
     <w:p>

</xml_diff>